<commit_message>
Small correction to title page
</commit_message>
<xml_diff>
--- a/documentation/Group 01 - Milestone 1.docx
+++ b/documentation/Group 01 - Milestone 1.docx
@@ -17,7 +17,23 @@
           <w:sz w:val="28"/>
           <w:szCs w:val="28"/>
         </w:rPr>
-        <w:t>Principles of Software Engineering 2023</w:t>
+        <w:t>Principles of Software Engineering</w:t>
+      </w:r>
+      <w:r>
+        <w:rPr>
+          <w:rFonts w:cstheme="minorHAnsi"/>
+          <w:sz w:val="28"/>
+          <w:szCs w:val="28"/>
+        </w:rPr>
+        <w:t xml:space="preserve"> Spring </w:t>
+      </w:r>
+      <w:r>
+        <w:rPr>
+          <w:rFonts w:cstheme="minorHAnsi"/>
+          <w:sz w:val="28"/>
+          <w:szCs w:val="28"/>
+        </w:rPr>
+        <w:t>2023</w:t>
       </w:r>
       <w:r>
         <w:rPr>
@@ -3716,7 +3732,23 @@
           <w:szCs w:val="24"/>
         </w:rPr>
         <w:tab/>
-        <w:t xml:space="preserve">The homepage will be simple with eye catching colors. If the user has already logged in on their device, they will be taken to their personal home screen, otherwise the option to log will be prominently displayed. Navigation is consistent across the site utilizing a clearly </w:t>
+        <w:t>The homepage will be simple with eye</w:t>
+      </w:r>
+      <w:r>
+        <w:rPr>
+          <w:rFonts w:cstheme="minorHAnsi"/>
+          <w:sz w:val="24"/>
+          <w:szCs w:val="24"/>
+        </w:rPr>
+        <w:t>-</w:t>
+      </w:r>
+      <w:r>
+        <w:rPr>
+          <w:rFonts w:cstheme="minorHAnsi"/>
+          <w:sz w:val="24"/>
+          <w:szCs w:val="24"/>
+        </w:rPr>
+        <w:t xml:space="preserve">catching colors. If the user has already logged in on their device, they will be taken to their personal home screen, otherwise the option to log will be prominently displayed. Navigation is consistent across the site utilizing a clearly </w:t>
       </w:r>
       <w:r>
         <w:rPr>
@@ -3913,7 +3945,7 @@
           <w:sz w:val="24"/>
           <w:szCs w:val="24"/>
         </w:rPr>
-        <w:t>Simplicity is not perfect as it’s attention to detail goes a bit beyond what one might want. Tasks are a bit overcomplicated. Profile is also a bit overcomplicated.</w:t>
+        <w:t>Simplicity is not perfect as its attention to detail goes a bit beyond what one might want. Tasks are a bit overcomplicated. Profile is also a bit overcomplicated.</w:t>
       </w:r>
     </w:p>
     <w:p>

</xml_diff>

<commit_message>
More adjustments to title page
Added high-level description and table for future revision history
</commit_message>
<xml_diff>
--- a/documentation/Group 01 - Milestone 1.docx
+++ b/documentation/Group 01 - Milestone 1.docx
@@ -69,11 +69,19 @@
         <w:jc w:val="center"/>
         <w:rPr>
           <w:rFonts w:cstheme="minorHAnsi"/>
+          <w:sz w:val="28"/>
+          <w:szCs w:val="28"/>
+        </w:rPr>
+      </w:pPr>
+      <w:r>
+        <w:rPr>
+          <w:rFonts w:cstheme="minorHAnsi"/>
           <w:sz w:val="36"/>
           <w:szCs w:val="36"/>
           <w:u w:val="single"/>
         </w:rPr>
-      </w:pPr>
+        <w:t>Task Hunter</w:t>
+      </w:r>
       <w:r>
         <w:rPr>
           <w:rFonts w:cstheme="minorHAnsi"/>
@@ -81,7 +89,15 @@
           <w:szCs w:val="36"/>
           <w:u w:val="single"/>
         </w:rPr>
-        <w:t>Task Hunter</w:t>
+        <w:br/>
+      </w:r>
+      <w:r>
+        <w:rPr>
+          <w:rFonts w:cstheme="minorHAnsi"/>
+          <w:sz w:val="28"/>
+          <w:szCs w:val="28"/>
+        </w:rPr>
+        <w:t>Gamified Task Manager</w:t>
       </w:r>
     </w:p>
     <w:p>
@@ -395,8 +411,316 @@
           <w:szCs w:val="24"/>
         </w:rPr>
         <w:br/>
+      </w:r>
+      <w:r>
+        <w:rPr>
+          <w:rFonts w:cstheme="minorHAnsi"/>
+          <w:sz w:val="24"/>
+          <w:szCs w:val="24"/>
+        </w:rPr>
+        <w:br/>
+      </w:r>
+      <w:r>
+        <w:rPr>
+          <w:rFonts w:cstheme="minorHAnsi"/>
+          <w:sz w:val="24"/>
+          <w:szCs w:val="24"/>
+        </w:rPr>
         <w:t>Revision History</w:t>
       </w:r>
+    </w:p>
+    <w:tbl>
+      <w:tblPr>
+        <w:tblStyle w:val="TableGrid"/>
+        <w:tblW w:w="0" w:type="auto"/>
+        <w:tblLook w:val="04A0" w:firstRow="1" w:lastRow="0" w:firstColumn="1" w:lastColumn="0" w:noHBand="0" w:noVBand="1"/>
+      </w:tblPr>
+      <w:tblGrid>
+        <w:gridCol w:w="4675"/>
+        <w:gridCol w:w="4675"/>
+      </w:tblGrid>
+      <w:tr>
+        <w:tc>
+          <w:tcPr>
+            <w:tcW w:w="4675" w:type="dxa"/>
+          </w:tcPr>
+          <w:p>
+            <w:pPr>
+              <w:jc w:val="center"/>
+              <w:rPr>
+                <w:rFonts w:cstheme="minorHAnsi"/>
+                <w:sz w:val="24"/>
+                <w:szCs w:val="24"/>
+              </w:rPr>
+            </w:pPr>
+            <w:r>
+              <w:rPr>
+                <w:rFonts w:cstheme="minorHAnsi"/>
+                <w:sz w:val="24"/>
+                <w:szCs w:val="24"/>
+              </w:rPr>
+              <w:t>Date</w:t>
+            </w:r>
+          </w:p>
+        </w:tc>
+        <w:tc>
+          <w:tcPr>
+            <w:tcW w:w="4675" w:type="dxa"/>
+          </w:tcPr>
+          <w:p>
+            <w:pPr>
+              <w:jc w:val="center"/>
+              <w:rPr>
+                <w:rFonts w:cstheme="minorHAnsi"/>
+                <w:sz w:val="24"/>
+                <w:szCs w:val="24"/>
+              </w:rPr>
+            </w:pPr>
+            <w:r>
+              <w:rPr>
+                <w:rFonts w:cstheme="minorHAnsi"/>
+                <w:sz w:val="24"/>
+                <w:szCs w:val="24"/>
+              </w:rPr>
+              <w:t>Comment</w:t>
+            </w:r>
+          </w:p>
+        </w:tc>
+      </w:tr>
+      <w:tr>
+        <w:tc>
+          <w:tcPr>
+            <w:tcW w:w="4675" w:type="dxa"/>
+          </w:tcPr>
+          <w:p>
+            <w:pPr>
+              <w:jc w:val="center"/>
+              <w:rPr>
+                <w:rFonts w:cstheme="minorHAnsi"/>
+                <w:sz w:val="24"/>
+                <w:szCs w:val="24"/>
+              </w:rPr>
+            </w:pPr>
+          </w:p>
+        </w:tc>
+        <w:tc>
+          <w:tcPr>
+            <w:tcW w:w="4675" w:type="dxa"/>
+          </w:tcPr>
+          <w:p>
+            <w:pPr>
+              <w:jc w:val="center"/>
+              <w:rPr>
+                <w:rFonts w:cstheme="minorHAnsi"/>
+                <w:sz w:val="24"/>
+                <w:szCs w:val="24"/>
+              </w:rPr>
+            </w:pPr>
+          </w:p>
+        </w:tc>
+      </w:tr>
+      <w:tr>
+        <w:tc>
+          <w:tcPr>
+            <w:tcW w:w="4675" w:type="dxa"/>
+          </w:tcPr>
+          <w:p>
+            <w:pPr>
+              <w:jc w:val="center"/>
+              <w:rPr>
+                <w:rFonts w:cstheme="minorHAnsi"/>
+                <w:sz w:val="24"/>
+                <w:szCs w:val="24"/>
+              </w:rPr>
+            </w:pPr>
+          </w:p>
+        </w:tc>
+        <w:tc>
+          <w:tcPr>
+            <w:tcW w:w="4675" w:type="dxa"/>
+          </w:tcPr>
+          <w:p>
+            <w:pPr>
+              <w:jc w:val="center"/>
+              <w:rPr>
+                <w:rFonts w:cstheme="minorHAnsi"/>
+                <w:sz w:val="24"/>
+                <w:szCs w:val="24"/>
+              </w:rPr>
+            </w:pPr>
+          </w:p>
+        </w:tc>
+      </w:tr>
+      <w:tr>
+        <w:tc>
+          <w:tcPr>
+            <w:tcW w:w="4675" w:type="dxa"/>
+          </w:tcPr>
+          <w:p>
+            <w:pPr>
+              <w:jc w:val="center"/>
+              <w:rPr>
+                <w:rFonts w:cstheme="minorHAnsi"/>
+                <w:sz w:val="24"/>
+                <w:szCs w:val="24"/>
+              </w:rPr>
+            </w:pPr>
+          </w:p>
+        </w:tc>
+        <w:tc>
+          <w:tcPr>
+            <w:tcW w:w="4675" w:type="dxa"/>
+          </w:tcPr>
+          <w:p>
+            <w:pPr>
+              <w:jc w:val="center"/>
+              <w:rPr>
+                <w:rFonts w:cstheme="minorHAnsi"/>
+                <w:sz w:val="24"/>
+                <w:szCs w:val="24"/>
+              </w:rPr>
+            </w:pPr>
+          </w:p>
+        </w:tc>
+      </w:tr>
+      <w:tr>
+        <w:tc>
+          <w:tcPr>
+            <w:tcW w:w="4675" w:type="dxa"/>
+          </w:tcPr>
+          <w:p>
+            <w:pPr>
+              <w:jc w:val="center"/>
+              <w:rPr>
+                <w:rFonts w:cstheme="minorHAnsi"/>
+                <w:sz w:val="24"/>
+                <w:szCs w:val="24"/>
+              </w:rPr>
+            </w:pPr>
+          </w:p>
+        </w:tc>
+        <w:tc>
+          <w:tcPr>
+            <w:tcW w:w="4675" w:type="dxa"/>
+          </w:tcPr>
+          <w:p>
+            <w:pPr>
+              <w:jc w:val="center"/>
+              <w:rPr>
+                <w:rFonts w:cstheme="minorHAnsi"/>
+                <w:sz w:val="24"/>
+                <w:szCs w:val="24"/>
+              </w:rPr>
+            </w:pPr>
+          </w:p>
+        </w:tc>
+      </w:tr>
+      <w:tr>
+        <w:tc>
+          <w:tcPr>
+            <w:tcW w:w="4675" w:type="dxa"/>
+          </w:tcPr>
+          <w:p>
+            <w:pPr>
+              <w:jc w:val="center"/>
+              <w:rPr>
+                <w:rFonts w:cstheme="minorHAnsi"/>
+                <w:sz w:val="24"/>
+                <w:szCs w:val="24"/>
+              </w:rPr>
+            </w:pPr>
+          </w:p>
+        </w:tc>
+        <w:tc>
+          <w:tcPr>
+            <w:tcW w:w="4675" w:type="dxa"/>
+          </w:tcPr>
+          <w:p>
+            <w:pPr>
+              <w:jc w:val="center"/>
+              <w:rPr>
+                <w:rFonts w:cstheme="minorHAnsi"/>
+                <w:sz w:val="24"/>
+                <w:szCs w:val="24"/>
+              </w:rPr>
+            </w:pPr>
+          </w:p>
+        </w:tc>
+      </w:tr>
+      <w:tr>
+        <w:tc>
+          <w:tcPr>
+            <w:tcW w:w="4675" w:type="dxa"/>
+          </w:tcPr>
+          <w:p>
+            <w:pPr>
+              <w:jc w:val="center"/>
+              <w:rPr>
+                <w:rFonts w:cstheme="minorHAnsi"/>
+                <w:sz w:val="24"/>
+                <w:szCs w:val="24"/>
+              </w:rPr>
+            </w:pPr>
+          </w:p>
+        </w:tc>
+        <w:tc>
+          <w:tcPr>
+            <w:tcW w:w="4675" w:type="dxa"/>
+          </w:tcPr>
+          <w:p>
+            <w:pPr>
+              <w:jc w:val="center"/>
+              <w:rPr>
+                <w:rFonts w:cstheme="minorHAnsi"/>
+                <w:sz w:val="24"/>
+                <w:szCs w:val="24"/>
+              </w:rPr>
+            </w:pPr>
+          </w:p>
+        </w:tc>
+      </w:tr>
+      <w:tr>
+        <w:tc>
+          <w:tcPr>
+            <w:tcW w:w="4675" w:type="dxa"/>
+          </w:tcPr>
+          <w:p>
+            <w:pPr>
+              <w:jc w:val="center"/>
+              <w:rPr>
+                <w:rFonts w:cstheme="minorHAnsi"/>
+                <w:sz w:val="24"/>
+                <w:szCs w:val="24"/>
+              </w:rPr>
+            </w:pPr>
+          </w:p>
+        </w:tc>
+        <w:tc>
+          <w:tcPr>
+            <w:tcW w:w="4675" w:type="dxa"/>
+          </w:tcPr>
+          <w:p>
+            <w:pPr>
+              <w:jc w:val="center"/>
+              <w:rPr>
+                <w:rFonts w:cstheme="minorHAnsi"/>
+                <w:sz w:val="24"/>
+                <w:szCs w:val="24"/>
+              </w:rPr>
+            </w:pPr>
+          </w:p>
+        </w:tc>
+      </w:tr>
+    </w:tbl>
+    <w:p>
+      <w:pPr>
+        <w:jc w:val="center"/>
+        <w:rPr>
+          <w:rFonts w:cstheme="minorHAnsi"/>
+          <w:sz w:val="24"/>
+          <w:szCs w:val="24"/>
+        </w:rPr>
+      </w:pPr>
     </w:p>
     <w:p>
       <w:pPr>

</xml_diff>

<commit_message>
Added checklist, already existed on JIRA
Took the opportunity of the resubmission to add in the checklist to the M1 document. This checklist was performed on-time via JIRA but we were not sure it needed to be on the M1 document. Can see JIRA update times to verify it was performed before original submission time.
</commit_message>
<xml_diff>
--- a/documentation/Group 01 - Milestone 1.docx
+++ b/documentation/Group 01 - Milestone 1.docx
@@ -962,13 +962,6 @@
           <w:szCs w:val="24"/>
         </w:rPr>
         <w:tab/>
-      </w:r>
-      <w:r>
-        <w:rPr>
-          <w:rFonts w:ascii="Arial" w:hAnsi="Arial" w:cs="Arial"/>
-          <w:sz w:val="24"/>
-          <w:szCs w:val="24"/>
-        </w:rPr>
         <w:t>5</w:t>
       </w:r>
     </w:p>
@@ -1263,6 +1256,111 @@
           <w:szCs w:val="24"/>
         </w:rPr>
         <w:t>20</w:t>
+      </w:r>
+      <w:r>
+        <w:rPr>
+          <w:rFonts w:ascii="Arial" w:hAnsi="Arial" w:cs="Arial"/>
+          <w:sz w:val="24"/>
+          <w:szCs w:val="24"/>
+        </w:rPr>
+        <w:tab/>
+      </w:r>
+    </w:p>
+    <w:p>
+      <w:pPr>
+        <w:rPr>
+          <w:rFonts w:ascii="Arial" w:hAnsi="Arial" w:cs="Arial"/>
+          <w:sz w:val="24"/>
+          <w:szCs w:val="24"/>
+        </w:rPr>
+      </w:pPr>
+      <w:r>
+        <w:rPr>
+          <w:rFonts w:ascii="Arial" w:hAnsi="Arial" w:cs="Arial"/>
+          <w:sz w:val="24"/>
+          <w:szCs w:val="24"/>
+        </w:rPr>
+        <w:t>Checklist</w:t>
+      </w:r>
+      <w:r>
+        <w:rPr>
+          <w:rFonts w:ascii="Arial" w:hAnsi="Arial" w:cs="Arial"/>
+          <w:sz w:val="24"/>
+          <w:szCs w:val="24"/>
+        </w:rPr>
+        <w:t>…………………………………</w:t>
+      </w:r>
+      <w:r>
+        <w:rPr>
+          <w:rFonts w:ascii="Arial" w:hAnsi="Arial" w:cs="Arial"/>
+          <w:sz w:val="24"/>
+          <w:szCs w:val="24"/>
+        </w:rPr>
+        <w:tab/>
+      </w:r>
+      <w:r>
+        <w:rPr>
+          <w:rFonts w:ascii="Arial" w:hAnsi="Arial" w:cs="Arial"/>
+          <w:sz w:val="24"/>
+          <w:szCs w:val="24"/>
+        </w:rPr>
+        <w:tab/>
+      </w:r>
+      <w:r>
+        <w:rPr>
+          <w:rFonts w:ascii="Arial" w:hAnsi="Arial" w:cs="Arial"/>
+          <w:sz w:val="24"/>
+          <w:szCs w:val="24"/>
+        </w:rPr>
+        <w:tab/>
+      </w:r>
+      <w:r>
+        <w:rPr>
+          <w:rFonts w:ascii="Arial" w:hAnsi="Arial" w:cs="Arial"/>
+          <w:sz w:val="24"/>
+          <w:szCs w:val="24"/>
+        </w:rPr>
+        <w:tab/>
+      </w:r>
+      <w:r>
+        <w:rPr>
+          <w:rFonts w:ascii="Arial" w:hAnsi="Arial" w:cs="Arial"/>
+          <w:sz w:val="24"/>
+          <w:szCs w:val="24"/>
+        </w:rPr>
+        <w:tab/>
+      </w:r>
+      <w:r>
+        <w:rPr>
+          <w:rFonts w:ascii="Arial" w:hAnsi="Arial" w:cs="Arial"/>
+          <w:sz w:val="24"/>
+          <w:szCs w:val="24"/>
+        </w:rPr>
+        <w:tab/>
+      </w:r>
+      <w:r>
+        <w:rPr>
+          <w:rFonts w:ascii="Arial" w:hAnsi="Arial" w:cs="Arial"/>
+          <w:sz w:val="24"/>
+          <w:szCs w:val="24"/>
+        </w:rPr>
+        <w:tab/>
+      </w:r>
+      <w:r>
+        <w:rPr>
+          <w:rFonts w:ascii="Arial" w:hAnsi="Arial" w:cs="Arial"/>
+          <w:sz w:val="24"/>
+          <w:szCs w:val="24"/>
+        </w:rPr>
+        <w:t>2</w:t>
+      </w:r>
+      <w:r>
+        <w:rPr>
+          <w:rFonts w:ascii="Arial" w:hAnsi="Arial" w:cs="Arial"/>
+          <w:sz w:val="24"/>
+          <w:szCs w:val="24"/>
+        </w:rPr>
+        <w:t>1</w:t>
       </w:r>
       <w:r>
         <w:rPr>
@@ -9347,14 +9445,25 @@
           <w:szCs w:val="24"/>
         </w:rPr>
       </w:pPr>
-      <w:r>
-        <w:rPr>
-          <w:rFonts w:ascii="Arial" w:eastAsia="Times New Roman" w:hAnsi="Arial" w:cs="Arial"/>
-          <w:color w:val="000000"/>
-          <w:sz w:val="24"/>
-          <w:szCs w:val="24"/>
-        </w:rPr>
-        <w:t>i. REQ 2.1 Edit Profile</w:t>
+      <w:proofErr w:type="spellStart"/>
+      <w:r>
+        <w:rPr>
+          <w:rFonts w:ascii="Arial" w:eastAsia="Times New Roman" w:hAnsi="Arial" w:cs="Arial"/>
+          <w:color w:val="000000"/>
+          <w:sz w:val="24"/>
+          <w:szCs w:val="24"/>
+        </w:rPr>
+        <w:t>i</w:t>
+      </w:r>
+      <w:proofErr w:type="spellEnd"/>
+      <w:r>
+        <w:rPr>
+          <w:rFonts w:ascii="Arial" w:eastAsia="Times New Roman" w:hAnsi="Arial" w:cs="Arial"/>
+          <w:color w:val="000000"/>
+          <w:sz w:val="24"/>
+          <w:szCs w:val="24"/>
+        </w:rPr>
+        <w:t>. REQ 2.1 Edit Profile</w:t>
       </w:r>
     </w:p>
     <w:p>
@@ -9668,14 +9777,25 @@
           <w:szCs w:val="24"/>
         </w:rPr>
       </w:pPr>
-      <w:r>
-        <w:rPr>
-          <w:rFonts w:ascii="Arial" w:eastAsia="Times New Roman" w:hAnsi="Arial" w:cs="Arial"/>
-          <w:color w:val="000000"/>
-          <w:sz w:val="24"/>
-          <w:szCs w:val="24"/>
-        </w:rPr>
-        <w:t>i. REQ 3.1 View Home Page</w:t>
+      <w:proofErr w:type="spellStart"/>
+      <w:r>
+        <w:rPr>
+          <w:rFonts w:ascii="Arial" w:eastAsia="Times New Roman" w:hAnsi="Arial" w:cs="Arial"/>
+          <w:color w:val="000000"/>
+          <w:sz w:val="24"/>
+          <w:szCs w:val="24"/>
+        </w:rPr>
+        <w:t>i</w:t>
+      </w:r>
+      <w:proofErr w:type="spellEnd"/>
+      <w:r>
+        <w:rPr>
+          <w:rFonts w:ascii="Arial" w:eastAsia="Times New Roman" w:hAnsi="Arial" w:cs="Arial"/>
+          <w:color w:val="000000"/>
+          <w:sz w:val="24"/>
+          <w:szCs w:val="24"/>
+        </w:rPr>
+        <w:t>. REQ 3.1 View Home Page</w:t>
       </w:r>
     </w:p>
     <w:p>
@@ -9895,14 +10015,25 @@
           <w:szCs w:val="24"/>
         </w:rPr>
       </w:pPr>
-      <w:r>
-        <w:rPr>
-          <w:rFonts w:ascii="Arial" w:eastAsia="Times New Roman" w:hAnsi="Arial" w:cs="Arial"/>
-          <w:color w:val="000000"/>
-          <w:sz w:val="24"/>
-          <w:szCs w:val="24"/>
-        </w:rPr>
-        <w:t>i. REQ 4.1 View Bounty Board</w:t>
+      <w:proofErr w:type="spellStart"/>
+      <w:r>
+        <w:rPr>
+          <w:rFonts w:ascii="Arial" w:eastAsia="Times New Roman" w:hAnsi="Arial" w:cs="Arial"/>
+          <w:color w:val="000000"/>
+          <w:sz w:val="24"/>
+          <w:szCs w:val="24"/>
+        </w:rPr>
+        <w:t>i</w:t>
+      </w:r>
+      <w:proofErr w:type="spellEnd"/>
+      <w:r>
+        <w:rPr>
+          <w:rFonts w:ascii="Arial" w:eastAsia="Times New Roman" w:hAnsi="Arial" w:cs="Arial"/>
+          <w:color w:val="000000"/>
+          <w:sz w:val="24"/>
+          <w:szCs w:val="24"/>
+        </w:rPr>
+        <w:t>. REQ 4.1 View Bounty Board</w:t>
       </w:r>
     </w:p>
     <w:p>
@@ -10252,14 +10383,25 @@
           <w:szCs w:val="24"/>
         </w:rPr>
       </w:pPr>
-      <w:r>
-        <w:rPr>
-          <w:rFonts w:ascii="Arial" w:eastAsia="Times New Roman" w:hAnsi="Arial" w:cs="Arial"/>
-          <w:color w:val="000000"/>
-          <w:sz w:val="24"/>
-          <w:szCs w:val="24"/>
-        </w:rPr>
-        <w:t>i. REQ 5.1 View Home Page</w:t>
+      <w:proofErr w:type="spellStart"/>
+      <w:r>
+        <w:rPr>
+          <w:rFonts w:ascii="Arial" w:eastAsia="Times New Roman" w:hAnsi="Arial" w:cs="Arial"/>
+          <w:color w:val="000000"/>
+          <w:sz w:val="24"/>
+          <w:szCs w:val="24"/>
+        </w:rPr>
+        <w:t>i</w:t>
+      </w:r>
+      <w:proofErr w:type="spellEnd"/>
+      <w:r>
+        <w:rPr>
+          <w:rFonts w:ascii="Arial" w:eastAsia="Times New Roman" w:hAnsi="Arial" w:cs="Arial"/>
+          <w:color w:val="000000"/>
+          <w:sz w:val="24"/>
+          <w:szCs w:val="24"/>
+        </w:rPr>
+        <w:t>. REQ 5.1 View Home Page</w:t>
       </w:r>
     </w:p>
     <w:p>
@@ -10541,14 +10683,25 @@
           <w:szCs w:val="24"/>
         </w:rPr>
       </w:pPr>
-      <w:r>
-        <w:rPr>
-          <w:rFonts w:ascii="Arial" w:eastAsia="Times New Roman" w:hAnsi="Arial" w:cs="Arial"/>
-          <w:color w:val="000000"/>
-          <w:sz w:val="24"/>
-          <w:szCs w:val="24"/>
-        </w:rPr>
-        <w:t>i. REQ 6.1 Edit Task</w:t>
+      <w:proofErr w:type="spellStart"/>
+      <w:r>
+        <w:rPr>
+          <w:rFonts w:ascii="Arial" w:eastAsia="Times New Roman" w:hAnsi="Arial" w:cs="Arial"/>
+          <w:color w:val="000000"/>
+          <w:sz w:val="24"/>
+          <w:szCs w:val="24"/>
+        </w:rPr>
+        <w:t>i</w:t>
+      </w:r>
+      <w:proofErr w:type="spellEnd"/>
+      <w:r>
+        <w:rPr>
+          <w:rFonts w:ascii="Arial" w:eastAsia="Times New Roman" w:hAnsi="Arial" w:cs="Arial"/>
+          <w:color w:val="000000"/>
+          <w:sz w:val="24"/>
+          <w:szCs w:val="24"/>
+        </w:rPr>
+        <w:t>. REQ 6.1 Edit Task</w:t>
       </w:r>
     </w:p>
     <w:p>
@@ -10812,14 +10965,25 @@
           <w:szCs w:val="24"/>
         </w:rPr>
       </w:pPr>
-      <w:r>
-        <w:rPr>
-          <w:rFonts w:ascii="Arial" w:eastAsia="Times New Roman" w:hAnsi="Arial" w:cs="Arial"/>
-          <w:color w:val="000000"/>
-          <w:sz w:val="24"/>
-          <w:szCs w:val="24"/>
-        </w:rPr>
-        <w:t>i. REQ 7.1 Complete Task</w:t>
+      <w:proofErr w:type="spellStart"/>
+      <w:r>
+        <w:rPr>
+          <w:rFonts w:ascii="Arial" w:eastAsia="Times New Roman" w:hAnsi="Arial" w:cs="Arial"/>
+          <w:color w:val="000000"/>
+          <w:sz w:val="24"/>
+          <w:szCs w:val="24"/>
+        </w:rPr>
+        <w:t>i</w:t>
+      </w:r>
+      <w:proofErr w:type="spellEnd"/>
+      <w:r>
+        <w:rPr>
+          <w:rFonts w:ascii="Arial" w:eastAsia="Times New Roman" w:hAnsi="Arial" w:cs="Arial"/>
+          <w:color w:val="000000"/>
+          <w:sz w:val="24"/>
+          <w:szCs w:val="24"/>
+        </w:rPr>
+        <w:t>. REQ 7.1 Complete Task</w:t>
       </w:r>
     </w:p>
     <w:p>
@@ -11025,14 +11189,25 @@
           <w:szCs w:val="24"/>
         </w:rPr>
       </w:pPr>
-      <w:r>
-        <w:rPr>
-          <w:rFonts w:ascii="Arial" w:eastAsia="Times New Roman" w:hAnsi="Arial" w:cs="Arial"/>
-          <w:color w:val="000000"/>
-          <w:sz w:val="24"/>
-          <w:szCs w:val="24"/>
-        </w:rPr>
-        <w:t>i. REQ 8.1 View Profile Page</w:t>
+      <w:proofErr w:type="spellStart"/>
+      <w:r>
+        <w:rPr>
+          <w:rFonts w:ascii="Arial" w:eastAsia="Times New Roman" w:hAnsi="Arial" w:cs="Arial"/>
+          <w:color w:val="000000"/>
+          <w:sz w:val="24"/>
+          <w:szCs w:val="24"/>
+        </w:rPr>
+        <w:t>i</w:t>
+      </w:r>
+      <w:proofErr w:type="spellEnd"/>
+      <w:r>
+        <w:rPr>
+          <w:rFonts w:ascii="Arial" w:eastAsia="Times New Roman" w:hAnsi="Arial" w:cs="Arial"/>
+          <w:color w:val="000000"/>
+          <w:sz w:val="24"/>
+          <w:szCs w:val="24"/>
+        </w:rPr>
+        <w:t>. REQ 8.1 View Profile Page</w:t>
       </w:r>
     </w:p>
     <w:p>
@@ -11266,14 +11441,25 @@
           <w:szCs w:val="24"/>
         </w:rPr>
       </w:pPr>
-      <w:r>
-        <w:rPr>
-          <w:rFonts w:ascii="Arial" w:eastAsia="Times New Roman" w:hAnsi="Arial" w:cs="Arial"/>
-          <w:color w:val="000000"/>
-          <w:sz w:val="24"/>
-          <w:szCs w:val="24"/>
-        </w:rPr>
-        <w:t>i. REQ 9.1 View Calendar Page</w:t>
+      <w:proofErr w:type="spellStart"/>
+      <w:r>
+        <w:rPr>
+          <w:rFonts w:ascii="Arial" w:eastAsia="Times New Roman" w:hAnsi="Arial" w:cs="Arial"/>
+          <w:color w:val="000000"/>
+          <w:sz w:val="24"/>
+          <w:szCs w:val="24"/>
+        </w:rPr>
+        <w:t>i</w:t>
+      </w:r>
+      <w:proofErr w:type="spellEnd"/>
+      <w:r>
+        <w:rPr>
+          <w:rFonts w:ascii="Arial" w:eastAsia="Times New Roman" w:hAnsi="Arial" w:cs="Arial"/>
+          <w:color w:val="000000"/>
+          <w:sz w:val="24"/>
+          <w:szCs w:val="24"/>
+        </w:rPr>
+        <w:t>. REQ 9.1 View Calendar Page</w:t>
       </w:r>
     </w:p>
     <w:p>
@@ -11394,7 +11580,27 @@
           <w:sz w:val="24"/>
           <w:szCs w:val="24"/>
         </w:rPr>
-        <w:t xml:space="preserve">User will view the the home </w:t>
+        <w:t xml:space="preserve">User will view the </w:t>
+      </w:r>
+      <w:proofErr w:type="spellStart"/>
+      <w:r>
+        <w:rPr>
+          <w:rFonts w:ascii="Arial" w:eastAsia="Times New Roman" w:hAnsi="Arial" w:cs="Arial"/>
+          <w:color w:val="000000"/>
+          <w:sz w:val="24"/>
+          <w:szCs w:val="24"/>
+        </w:rPr>
+        <w:t>the</w:t>
+      </w:r>
+      <w:proofErr w:type="spellEnd"/>
+      <w:r>
+        <w:rPr>
+          <w:rFonts w:ascii="Arial" w:eastAsia="Times New Roman" w:hAnsi="Arial" w:cs="Arial"/>
+          <w:color w:val="000000"/>
+          <w:sz w:val="24"/>
+          <w:szCs w:val="24"/>
+        </w:rPr>
+        <w:t xml:space="preserve"> home </w:t>
       </w:r>
       <w:proofErr w:type="gramStart"/>
       <w:r>
@@ -11741,14 +11947,25 @@
         </w:rPr>
         <w:tab/>
       </w:r>
-      <w:r>
-        <w:rPr>
-          <w:rFonts w:ascii="Arial" w:eastAsia="Times New Roman" w:hAnsi="Arial" w:cs="Arial"/>
-          <w:color w:val="000000"/>
-          <w:sz w:val="24"/>
-          <w:szCs w:val="24"/>
-        </w:rPr>
-        <w:t>i. REQ 3.1 View Home Page</w:t>
+      <w:proofErr w:type="spellStart"/>
+      <w:r>
+        <w:rPr>
+          <w:rFonts w:ascii="Arial" w:eastAsia="Times New Roman" w:hAnsi="Arial" w:cs="Arial"/>
+          <w:color w:val="000000"/>
+          <w:sz w:val="24"/>
+          <w:szCs w:val="24"/>
+        </w:rPr>
+        <w:t>i</w:t>
+      </w:r>
+      <w:proofErr w:type="spellEnd"/>
+      <w:r>
+        <w:rPr>
+          <w:rFonts w:ascii="Arial" w:eastAsia="Times New Roman" w:hAnsi="Arial" w:cs="Arial"/>
+          <w:color w:val="000000"/>
+          <w:sz w:val="24"/>
+          <w:szCs w:val="24"/>
+        </w:rPr>
+        <w:t>. REQ 3.1 View Home Page</w:t>
       </w:r>
     </w:p>
     <w:p>
@@ -11918,25 +12135,7 @@
           <w:sz w:val="24"/>
           <w:szCs w:val="24"/>
         </w:rPr>
-        <w:t xml:space="preserve"> system will operate between 1.0 - 1.2 with a load of 10-20 concurrent users or a slight lag. The system will operate with a 1.21 - 1.30 with a load of 21-50 concurrent users or a moderate lag. The system will operate with a 1.31-1.50 with a load of 51-90 concurrent users or a heavy lag. </w:t>
-      </w:r>
-      <w:r>
-        <w:rPr>
-          <w:rFonts w:ascii="Arial" w:eastAsia="Times New Roman" w:hAnsi="Arial" w:cs="Arial"/>
-          <w:color w:val="000000"/>
-          <w:sz w:val="24"/>
-          <w:szCs w:val="24"/>
-        </w:rPr>
-        <w:t>Finally,</w:t>
-      </w:r>
-      <w:r>
-        <w:rPr>
-          <w:rFonts w:ascii="Arial" w:eastAsia="Times New Roman" w:hAnsi="Arial" w:cs="Arial"/>
-          <w:color w:val="000000"/>
-          <w:sz w:val="24"/>
-          <w:szCs w:val="24"/>
-        </w:rPr>
-        <w:t xml:space="preserve"> the system will operate with a 1.51-1.70 with a load of 90-100 concurrent users or a very heavy lag. Any number of concurrent users over 50 will cause the system's performance to halt briefly until a user finishes.</w:t>
+        <w:t xml:space="preserve"> system will operate between 1.0 - 1.2 with a load of 10-20 concurrent users or a slight lag. The system will operate with a 1.21 - 1.30 with a load of 21-50 concurrent users or a moderate lag. The system will operate with a 1.31-1.50 with a load of 51-90 concurrent users or a heavy lag. Finally, the system will operate with a 1.51-1.70 with a load of 90-100 concurrent users or a very heavy lag. Any number of concurrent users over 50 will cause the system's performance to halt briefly until a user finishes.</w:t>
       </w:r>
       <w:r>
         <w:rPr>
@@ -12648,25 +12847,7 @@
           <w:sz w:val="24"/>
           <w:szCs w:val="24"/>
         </w:rPr>
-        <w:t xml:space="preserve">: The login/password system will be standard with </w:t>
-      </w:r>
-      <w:r>
-        <w:rPr>
-          <w:rFonts w:ascii="Arial" w:eastAsia="Times New Roman" w:hAnsi="Arial" w:cs="Arial"/>
-          <w:color w:val="000000"/>
-          <w:sz w:val="24"/>
-          <w:szCs w:val="24"/>
-        </w:rPr>
-        <w:t>Wi-Fi</w:t>
-      </w:r>
-      <w:r>
-        <w:rPr>
-          <w:rFonts w:ascii="Arial" w:eastAsia="Times New Roman" w:hAnsi="Arial" w:cs="Arial"/>
-          <w:color w:val="000000"/>
-          <w:sz w:val="24"/>
-          <w:szCs w:val="24"/>
-        </w:rPr>
-        <w:t xml:space="preserve"> connectivity necessary for login. Requiring a captcha verification to cull the chance of bots overloading the system.</w:t>
+        <w:t>: The login/password system will be standard with Wi-Fi connectivity necessary for login. Requiring a captcha verification to cull the chance of bots overloading the system.</w:t>
       </w:r>
     </w:p>
     <w:p>
@@ -12744,25 +12925,7 @@
           <w:sz w:val="24"/>
           <w:szCs w:val="24"/>
         </w:rPr>
-        <w:t xml:space="preserve">: The development team will all be granted access to edit front and </w:t>
-      </w:r>
-      <w:r>
-        <w:rPr>
-          <w:rFonts w:ascii="Arial" w:eastAsia="Times New Roman" w:hAnsi="Arial" w:cs="Arial"/>
-          <w:color w:val="000000"/>
-          <w:sz w:val="24"/>
-          <w:szCs w:val="24"/>
-        </w:rPr>
-        <w:t>back-end</w:t>
-      </w:r>
-      <w:r>
-        <w:rPr>
-          <w:rFonts w:ascii="Arial" w:eastAsia="Times New Roman" w:hAnsi="Arial" w:cs="Arial"/>
-          <w:color w:val="000000"/>
-          <w:sz w:val="24"/>
-          <w:szCs w:val="24"/>
-        </w:rPr>
-        <w:t xml:space="preserve"> code as well as the databases being provided to all of us. Users and visitors will have a much more limited access based on the UI.</w:t>
+        <w:t>: The development team will all be granted access to edit front and back-end code as well as the databases being provided to all of us. Users and visitors will have a much more limited access based on the UI.</w:t>
       </w:r>
     </w:p>
     <w:p>
@@ -12840,25 +13003,7 @@
           <w:sz w:val="24"/>
           <w:szCs w:val="24"/>
         </w:rPr>
-        <w:t xml:space="preserve">: Resources such as the </w:t>
-      </w:r>
-      <w:r>
-        <w:rPr>
-          <w:rFonts w:ascii="Arial" w:eastAsia="Times New Roman" w:hAnsi="Arial" w:cs="Arial"/>
-          <w:color w:val="000000"/>
-          <w:sz w:val="24"/>
-          <w:szCs w:val="24"/>
-        </w:rPr>
-        <w:t>MySQL</w:t>
-      </w:r>
-      <w:r>
-        <w:rPr>
-          <w:rFonts w:ascii="Arial" w:eastAsia="Times New Roman" w:hAnsi="Arial" w:cs="Arial"/>
-          <w:color w:val="000000"/>
-          <w:sz w:val="24"/>
-          <w:szCs w:val="24"/>
-        </w:rPr>
-        <w:t xml:space="preserve"> database on the lamp.cse.fau.edu server will be accessed through the PHP code using the usernames and passwords therein. All access to the LAMP servers and their resources will be obtained with the usernames and passwords given.</w:t>
+        <w:t>: Resources such as the MySQL database on the lamp.cse.fau.edu server will be accessed through the PHP code using the usernames and passwords therein. All access to the LAMP servers and their resources will be obtained with the usernames and passwords given.</w:t>
       </w:r>
     </w:p>
     <w:p>
@@ -13066,16 +13211,7 @@
           <w:sz w:val="24"/>
           <w:szCs w:val="24"/>
         </w:rPr>
-        <w:t xml:space="preserve"> and finalized by yet another</w:t>
-      </w:r>
-      <w:r>
-        <w:rPr>
-          <w:rFonts w:ascii="Arial" w:eastAsia="Times New Roman" w:hAnsi="Arial" w:cs="Arial"/>
-          <w:color w:val="000000"/>
-          <w:sz w:val="24"/>
-          <w:szCs w:val="24"/>
-        </w:rPr>
-        <w:t xml:space="preserve"> developer.</w:t>
+        <w:t xml:space="preserve"> and finalized by yet another developer.</w:t>
       </w:r>
     </w:p>
     <w:p>
@@ -13241,25 +13377,7 @@
           <w:sz w:val="24"/>
           <w:szCs w:val="24"/>
         </w:rPr>
-        <w:t xml:space="preserve">The storage for our app will be held on lamp.cse.fau.edu and </w:t>
-      </w:r>
-      <w:r>
-        <w:rPr>
-          <w:rFonts w:ascii="Arial" w:eastAsia="Times New Roman" w:hAnsi="Arial" w:cs="Arial"/>
-          <w:color w:val="000000"/>
-          <w:sz w:val="24"/>
-          <w:szCs w:val="24"/>
-        </w:rPr>
-        <w:t>GitHub</w:t>
-      </w:r>
-      <w:r>
-        <w:rPr>
-          <w:rFonts w:ascii="Arial" w:eastAsia="Times New Roman" w:hAnsi="Arial" w:cs="Arial"/>
-          <w:color w:val="000000"/>
-          <w:sz w:val="24"/>
-          <w:szCs w:val="24"/>
-        </w:rPr>
-        <w:t xml:space="preserve">. Our work will be backed up on google drive and a main google doc that all team members will </w:t>
+        <w:t xml:space="preserve">The storage for our app will be held on lamp.cse.fau.edu and GitHub. Our work will be backed up on google drive and a main google doc that all team members will </w:t>
       </w:r>
       <w:proofErr w:type="gramStart"/>
       <w:r>
@@ -13615,55 +13733,7 @@
           <w:sz w:val="24"/>
           <w:szCs w:val="24"/>
         </w:rPr>
-        <w:t>The analysis of competitors’ web</w:t>
-      </w:r>
-      <w:r>
-        <w:rPr>
-          <w:rFonts w:ascii="Arial" w:hAnsi="Arial" w:cs="Arial"/>
-          <w:sz w:val="24"/>
-          <w:szCs w:val="24"/>
-        </w:rPr>
-        <w:t xml:space="preserve"> apps</w:t>
-      </w:r>
-      <w:r>
-        <w:rPr>
-          <w:rFonts w:ascii="Arial" w:hAnsi="Arial" w:cs="Arial"/>
-          <w:sz w:val="24"/>
-          <w:szCs w:val="24"/>
-        </w:rPr>
-        <w:t xml:space="preserve"> will focus on </w:t>
-      </w:r>
-      <w:r>
-        <w:rPr>
-          <w:rFonts w:ascii="Arial" w:hAnsi="Arial" w:cs="Arial"/>
-          <w:sz w:val="24"/>
-          <w:szCs w:val="24"/>
-        </w:rPr>
-        <w:t>five</w:t>
-      </w:r>
-      <w:r>
-        <w:rPr>
-          <w:rFonts w:ascii="Arial" w:hAnsi="Arial" w:cs="Arial"/>
-          <w:sz w:val="24"/>
-          <w:szCs w:val="24"/>
-        </w:rPr>
-        <w:t xml:space="preserve"> main features</w:t>
-      </w:r>
-      <w:r>
-        <w:rPr>
-          <w:rFonts w:ascii="Arial" w:hAnsi="Arial" w:cs="Arial"/>
-          <w:sz w:val="24"/>
-          <w:szCs w:val="24"/>
-        </w:rPr>
-        <w:t xml:space="preserve"> </w:t>
-      </w:r>
-      <w:r>
-        <w:rPr>
-          <w:rFonts w:ascii="Arial" w:hAnsi="Arial" w:cs="Arial"/>
-          <w:sz w:val="24"/>
-          <w:szCs w:val="24"/>
-        </w:rPr>
-        <w:t xml:space="preserve">(homepage, design, navigation, content, </w:t>
+        <w:t xml:space="preserve">The analysis of competitors’ web apps will focus on five main features (homepage, design, navigation, content, </w:t>
       </w:r>
       <w:r>
         <w:rPr>
@@ -13695,23 +13765,7 @@
           <w:sz w:val="24"/>
           <w:szCs w:val="24"/>
         </w:rPr>
-        <w:t xml:space="preserve"> additional features</w:t>
-      </w:r>
-      <w:r>
-        <w:rPr>
-          <w:rFonts w:ascii="Arial" w:hAnsi="Arial" w:cs="Arial"/>
-          <w:sz w:val="24"/>
-          <w:szCs w:val="24"/>
-        </w:rPr>
-        <w:t xml:space="preserve"> </w:t>
-      </w:r>
-      <w:r>
-        <w:rPr>
-          <w:rFonts w:ascii="Arial" w:hAnsi="Arial" w:cs="Arial"/>
-          <w:sz w:val="24"/>
-          <w:szCs w:val="24"/>
-        </w:rPr>
-        <w:t>(</w:t>
+        <w:t xml:space="preserve"> additional features (</w:t>
       </w:r>
       <w:r>
         <w:rPr>
@@ -13743,23 +13797,7 @@
           <w:sz w:val="24"/>
           <w:szCs w:val="24"/>
         </w:rPr>
-        <w:t>). The competitive analysis will utilize a numerical scale</w:t>
-      </w:r>
-      <w:r>
-        <w:rPr>
-          <w:rFonts w:ascii="Arial" w:hAnsi="Arial" w:cs="Arial"/>
-          <w:sz w:val="24"/>
-          <w:szCs w:val="24"/>
-        </w:rPr>
-        <w:t xml:space="preserve"> </w:t>
-      </w:r>
-      <w:r>
-        <w:rPr>
-          <w:rFonts w:ascii="Arial" w:hAnsi="Arial" w:cs="Arial"/>
-          <w:sz w:val="24"/>
-          <w:szCs w:val="24"/>
-        </w:rPr>
-        <w:t xml:space="preserve">(1=bad, 2=poor, 3=fair, 4=good, 5=outstanding) and consists of five web </w:t>
+        <w:t xml:space="preserve">). The competitive analysis will utilize a numerical scale (1=bad, 2=poor, 3=fair, 4=good, 5=outstanding) and consists of five web </w:t>
       </w:r>
       <w:r>
         <w:rPr>
@@ -13775,23 +13813,7 @@
           <w:sz w:val="24"/>
           <w:szCs w:val="24"/>
         </w:rPr>
-        <w:t xml:space="preserve"> chosen</w:t>
-      </w:r>
-      <w:r>
-        <w:rPr>
-          <w:rFonts w:ascii="Arial" w:hAnsi="Arial" w:cs="Arial"/>
-          <w:sz w:val="24"/>
-          <w:szCs w:val="24"/>
-        </w:rPr>
-        <w:t xml:space="preserve"> </w:t>
-      </w:r>
-      <w:r>
-        <w:rPr>
-          <w:rFonts w:ascii="Arial" w:hAnsi="Arial" w:cs="Arial"/>
-          <w:sz w:val="24"/>
-          <w:szCs w:val="24"/>
-        </w:rPr>
-        <w:t xml:space="preserve">for their focus on </w:t>
+        <w:t xml:space="preserve"> chosen for their focus on </w:t>
       </w:r>
       <w:r>
         <w:rPr>
@@ -13959,6 +13981,7 @@
                 <w:szCs w:val="24"/>
               </w:rPr>
             </w:pPr>
+            <w:proofErr w:type="spellStart"/>
             <w:r>
               <w:rPr>
                 <w:rFonts w:ascii="Arial" w:hAnsi="Arial" w:cs="Arial"/>
@@ -13969,6 +13992,7 @@
               </w:rPr>
               <w:t>Habitica</w:t>
             </w:r>
+            <w:proofErr w:type="spellEnd"/>
           </w:p>
         </w:tc>
         <w:tc>
@@ -15955,6 +15979,7 @@
           <w:szCs w:val="24"/>
         </w:rPr>
       </w:pPr>
+      <w:proofErr w:type="spellStart"/>
       <w:r>
         <w:rPr>
           <w:rFonts w:ascii="Arial" w:hAnsi="Arial" w:cs="Arial"/>
@@ -15963,7 +15988,18 @@
           <w:sz w:val="24"/>
           <w:szCs w:val="24"/>
         </w:rPr>
-        <w:t>Habitica (4.43)</w:t>
+        <w:t>Habitica</w:t>
+      </w:r>
+      <w:proofErr w:type="spellEnd"/>
+      <w:r>
+        <w:rPr>
+          <w:rFonts w:ascii="Arial" w:hAnsi="Arial" w:cs="Arial"/>
+          <w:b/>
+          <w:bCs/>
+          <w:sz w:val="24"/>
+          <w:szCs w:val="24"/>
+        </w:rPr>
+        <w:t xml:space="preserve"> (4.43)</w:t>
       </w:r>
       <w:r>
         <w:rPr>
@@ -16000,13 +16036,23 @@
         </w:rPr>
         <w:tab/>
       </w:r>
-      <w:r>
-        <w:rPr>
-          <w:rFonts w:ascii="Arial" w:hAnsi="Arial" w:cs="Arial"/>
-          <w:sz w:val="24"/>
-          <w:szCs w:val="24"/>
-        </w:rPr>
-        <w:t xml:space="preserve">Habitica offers both web and mobile options. The homepage is perfect, with options to create an account and further details of what it offers. The design is beautiful with a preference towards shades of purple. Navigation is clear and concise. Content feels a tiny bit lacking compared to other options. </w:t>
+      <w:proofErr w:type="spellStart"/>
+      <w:r>
+        <w:rPr>
+          <w:rFonts w:ascii="Arial" w:hAnsi="Arial" w:cs="Arial"/>
+          <w:sz w:val="24"/>
+          <w:szCs w:val="24"/>
+        </w:rPr>
+        <w:t>Habitica</w:t>
+      </w:r>
+      <w:proofErr w:type="spellEnd"/>
+      <w:r>
+        <w:rPr>
+          <w:rFonts w:ascii="Arial" w:hAnsi="Arial" w:cs="Arial"/>
+          <w:sz w:val="24"/>
+          <w:szCs w:val="24"/>
+        </w:rPr>
+        <w:t xml:space="preserve"> offers both web and mobile options. The homepage is perfect, with options to create an account and further details of what it offers. The design is beautiful with a preference towards shades of purple. Navigation is clear and concise. Content feels a tiny bit lacking compared to other options. </w:t>
       </w:r>
       <w:r>
         <w:rPr>
@@ -16527,6 +16573,236 @@
           <w:szCs w:val="24"/>
         </w:rPr>
         <w:t xml:space="preserve">     ●   Brenden Martins</w:t>
+      </w:r>
+    </w:p>
+    <w:p>
+      <w:pPr>
+        <w:rPr>
+          <w:rFonts w:ascii="Arial" w:hAnsi="Arial" w:cs="Arial"/>
+          <w:sz w:val="24"/>
+          <w:szCs w:val="24"/>
+        </w:rPr>
+      </w:pPr>
+    </w:p>
+    <w:p>
+      <w:pPr>
+        <w:rPr>
+          <w:rFonts w:ascii="Arial" w:hAnsi="Arial" w:cs="Arial"/>
+          <w:sz w:val="24"/>
+          <w:szCs w:val="24"/>
+        </w:rPr>
+      </w:pPr>
+      <w:r>
+        <w:rPr>
+          <w:rFonts w:ascii="Arial" w:hAnsi="Arial" w:cs="Arial"/>
+          <w:sz w:val="24"/>
+          <w:szCs w:val="24"/>
+        </w:rPr>
+        <w:br w:type="page"/>
+      </w:r>
+    </w:p>
+    <w:p>
+      <w:pPr>
+        <w:rPr>
+          <w:rFonts w:ascii="Arial" w:hAnsi="Arial" w:cs="Arial"/>
+          <w:sz w:val="36"/>
+          <w:szCs w:val="36"/>
+        </w:rPr>
+      </w:pPr>
+      <w:r>
+        <w:rPr>
+          <w:rFonts w:ascii="Arial" w:hAnsi="Arial" w:cs="Arial"/>
+          <w:b/>
+          <w:bCs/>
+          <w:sz w:val="36"/>
+          <w:szCs w:val="36"/>
+          <w:u w:val="single"/>
+        </w:rPr>
+        <w:lastRenderedPageBreak/>
+        <w:t>Checklist</w:t>
+      </w:r>
+      <w:r>
+        <w:rPr>
+          <w:rFonts w:ascii="Arial" w:hAnsi="Arial" w:cs="Arial"/>
+          <w:b/>
+          <w:bCs/>
+          <w:sz w:val="36"/>
+          <w:szCs w:val="36"/>
+          <w:u w:val="single"/>
+        </w:rPr>
+        <w:t>:</w:t>
+      </w:r>
+    </w:p>
+    <w:p>
+      <w:pPr>
+        <w:pStyle w:val="ListParagraph"/>
+        <w:numPr>
+          <w:ilvl w:val="0"/>
+          <w:numId w:val="48"/>
+        </w:numPr>
+        <w:rPr>
+          <w:rFonts w:ascii="Arial" w:hAnsi="Arial" w:cs="Arial"/>
+          <w:sz w:val="24"/>
+          <w:szCs w:val="24"/>
+        </w:rPr>
+      </w:pPr>
+      <w:r>
+        <w:rPr>
+          <w:rFonts w:ascii="Arial" w:hAnsi="Arial" w:cs="Arial"/>
+          <w:sz w:val="24"/>
+          <w:szCs w:val="24"/>
+        </w:rPr>
+        <w:t>Team decided on basic means on communications: DONE</w:t>
+      </w:r>
+    </w:p>
+    <w:p>
+      <w:pPr>
+        <w:pStyle w:val="ListParagraph"/>
+        <w:numPr>
+          <w:ilvl w:val="0"/>
+          <w:numId w:val="48"/>
+        </w:numPr>
+        <w:rPr>
+          <w:rFonts w:ascii="Arial" w:hAnsi="Arial" w:cs="Arial"/>
+          <w:sz w:val="24"/>
+          <w:szCs w:val="24"/>
+        </w:rPr>
+      </w:pPr>
+      <w:r>
+        <w:rPr>
+          <w:rFonts w:ascii="Arial" w:hAnsi="Arial" w:cs="Arial"/>
+          <w:sz w:val="24"/>
+          <w:szCs w:val="24"/>
+        </w:rPr>
+        <w:t>Team found a time slot to meet outside of the class: DONE</w:t>
+      </w:r>
+    </w:p>
+    <w:p>
+      <w:pPr>
+        <w:pStyle w:val="ListParagraph"/>
+        <w:numPr>
+          <w:ilvl w:val="0"/>
+          <w:numId w:val="48"/>
+        </w:numPr>
+        <w:rPr>
+          <w:rFonts w:ascii="Arial" w:hAnsi="Arial" w:cs="Arial"/>
+          <w:sz w:val="24"/>
+          <w:szCs w:val="24"/>
+        </w:rPr>
+      </w:pPr>
+      <w:r>
+        <w:rPr>
+          <w:rFonts w:ascii="Arial" w:hAnsi="Arial" w:cs="Arial"/>
+          <w:sz w:val="24"/>
+          <w:szCs w:val="24"/>
+        </w:rPr>
+        <w:t xml:space="preserve">Front and </w:t>
+      </w:r>
+      <w:proofErr w:type="gramStart"/>
+      <w:r>
+        <w:rPr>
+          <w:rFonts w:ascii="Arial" w:hAnsi="Arial" w:cs="Arial"/>
+          <w:sz w:val="24"/>
+          <w:szCs w:val="24"/>
+        </w:rPr>
+        <w:t>back end</w:t>
+      </w:r>
+      <w:proofErr w:type="gramEnd"/>
+      <w:r>
+        <w:rPr>
+          <w:rFonts w:ascii="Arial" w:hAnsi="Arial" w:cs="Arial"/>
+          <w:sz w:val="24"/>
+          <w:szCs w:val="24"/>
+        </w:rPr>
+        <w:t xml:space="preserve"> team leads chosen: DONE</w:t>
+      </w:r>
+    </w:p>
+    <w:p>
+      <w:pPr>
+        <w:pStyle w:val="ListParagraph"/>
+        <w:numPr>
+          <w:ilvl w:val="0"/>
+          <w:numId w:val="48"/>
+        </w:numPr>
+        <w:rPr>
+          <w:rFonts w:ascii="Arial" w:hAnsi="Arial" w:cs="Arial"/>
+          <w:sz w:val="24"/>
+          <w:szCs w:val="24"/>
+        </w:rPr>
+      </w:pPr>
+      <w:r>
+        <w:rPr>
+          <w:rFonts w:ascii="Arial" w:hAnsi="Arial" w:cs="Arial"/>
+          <w:sz w:val="24"/>
+          <w:szCs w:val="24"/>
+        </w:rPr>
+        <w:t>GitHub master chosen: DONE</w:t>
+      </w:r>
+    </w:p>
+    <w:p>
+      <w:pPr>
+        <w:pStyle w:val="ListParagraph"/>
+        <w:numPr>
+          <w:ilvl w:val="0"/>
+          <w:numId w:val="48"/>
+        </w:numPr>
+        <w:rPr>
+          <w:rFonts w:ascii="Arial" w:hAnsi="Arial" w:cs="Arial"/>
+          <w:sz w:val="24"/>
+          <w:szCs w:val="24"/>
+        </w:rPr>
+      </w:pPr>
+      <w:r>
+        <w:rPr>
+          <w:rFonts w:ascii="Arial" w:hAnsi="Arial" w:cs="Arial"/>
+          <w:sz w:val="24"/>
+          <w:szCs w:val="24"/>
+        </w:rPr>
+        <w:t>Team ready and able to use the chosen back and front-end frameworks: DONE</w:t>
+      </w:r>
+    </w:p>
+    <w:p>
+      <w:pPr>
+        <w:pStyle w:val="ListParagraph"/>
+        <w:numPr>
+          <w:ilvl w:val="0"/>
+          <w:numId w:val="48"/>
+        </w:numPr>
+        <w:rPr>
+          <w:rFonts w:ascii="Arial" w:hAnsi="Arial" w:cs="Arial"/>
+          <w:sz w:val="24"/>
+          <w:szCs w:val="24"/>
+        </w:rPr>
+      </w:pPr>
+      <w:r>
+        <w:rPr>
+          <w:rFonts w:ascii="Arial" w:hAnsi="Arial" w:cs="Arial"/>
+          <w:sz w:val="24"/>
+          <w:szCs w:val="24"/>
+        </w:rPr>
+        <w:t>Skills of each team member defined and known to all: DONE</w:t>
+      </w:r>
+    </w:p>
+    <w:p>
+      <w:pPr>
+        <w:pStyle w:val="ListParagraph"/>
+        <w:numPr>
+          <w:ilvl w:val="0"/>
+          <w:numId w:val="48"/>
+        </w:numPr>
+        <w:rPr>
+          <w:rFonts w:ascii="Arial" w:hAnsi="Arial" w:cs="Arial"/>
+          <w:sz w:val="24"/>
+          <w:szCs w:val="24"/>
+        </w:rPr>
+      </w:pPr>
+      <w:r>
+        <w:rPr>
+          <w:rFonts w:ascii="Arial" w:hAnsi="Arial" w:cs="Arial"/>
+          <w:sz w:val="24"/>
+          <w:szCs w:val="24"/>
+        </w:rPr>
+        <w:t>Team lead ensured that all team members read the final M1 and agree/understand it before submission: DONE</w:t>
       </w:r>
     </w:p>
     <w:sectPr>
@@ -17939,6 +18215,119 @@
     </w:lvl>
   </w:abstractNum>
   <w:abstractNum w:abstractNumId="11" w15:restartNumberingAfterBreak="0">
+    <w:nsid w:val="398E3CF8"/>
+    <w:multiLevelType w:val="hybridMultilevel"/>
+    <w:tmpl w:val="91E0AF30"/>
+    <w:lvl w:ilvl="0" w:tplc="04090001">
+      <w:start w:val="1"/>
+      <w:numFmt w:val="bullet"/>
+      <w:lvlText w:val=""/>
+      <w:lvlJc w:val="left"/>
+      <w:pPr>
+        <w:ind w:left="720" w:hanging="360"/>
+      </w:pPr>
+      <w:rPr>
+        <w:rFonts w:ascii="Symbol" w:hAnsi="Symbol" w:hint="default"/>
+      </w:rPr>
+    </w:lvl>
+    <w:lvl w:ilvl="1" w:tplc="04090003" w:tentative="1">
+      <w:start w:val="1"/>
+      <w:numFmt w:val="bullet"/>
+      <w:lvlText w:val="o"/>
+      <w:lvlJc w:val="left"/>
+      <w:pPr>
+        <w:ind w:left="1440" w:hanging="360"/>
+      </w:pPr>
+      <w:rPr>
+        <w:rFonts w:ascii="Courier New" w:hAnsi="Courier New" w:cs="Courier New" w:hint="default"/>
+      </w:rPr>
+    </w:lvl>
+    <w:lvl w:ilvl="2" w:tplc="04090005" w:tentative="1">
+      <w:start w:val="1"/>
+      <w:numFmt w:val="bullet"/>
+      <w:lvlText w:val=""/>
+      <w:lvlJc w:val="left"/>
+      <w:pPr>
+        <w:ind w:left="2160" w:hanging="360"/>
+      </w:pPr>
+      <w:rPr>
+        <w:rFonts w:ascii="Wingdings" w:hAnsi="Wingdings" w:hint="default"/>
+      </w:rPr>
+    </w:lvl>
+    <w:lvl w:ilvl="3" w:tplc="04090001" w:tentative="1">
+      <w:start w:val="1"/>
+      <w:numFmt w:val="bullet"/>
+      <w:lvlText w:val=""/>
+      <w:lvlJc w:val="left"/>
+      <w:pPr>
+        <w:ind w:left="2880" w:hanging="360"/>
+      </w:pPr>
+      <w:rPr>
+        <w:rFonts w:ascii="Symbol" w:hAnsi="Symbol" w:hint="default"/>
+      </w:rPr>
+    </w:lvl>
+    <w:lvl w:ilvl="4" w:tplc="04090003" w:tentative="1">
+      <w:start w:val="1"/>
+      <w:numFmt w:val="bullet"/>
+      <w:lvlText w:val="o"/>
+      <w:lvlJc w:val="left"/>
+      <w:pPr>
+        <w:ind w:left="3600" w:hanging="360"/>
+      </w:pPr>
+      <w:rPr>
+        <w:rFonts w:ascii="Courier New" w:hAnsi="Courier New" w:cs="Courier New" w:hint="default"/>
+      </w:rPr>
+    </w:lvl>
+    <w:lvl w:ilvl="5" w:tplc="04090005" w:tentative="1">
+      <w:start w:val="1"/>
+      <w:numFmt w:val="bullet"/>
+      <w:lvlText w:val=""/>
+      <w:lvlJc w:val="left"/>
+      <w:pPr>
+        <w:ind w:left="4320" w:hanging="360"/>
+      </w:pPr>
+      <w:rPr>
+        <w:rFonts w:ascii="Wingdings" w:hAnsi="Wingdings" w:hint="default"/>
+      </w:rPr>
+    </w:lvl>
+    <w:lvl w:ilvl="6" w:tplc="04090001" w:tentative="1">
+      <w:start w:val="1"/>
+      <w:numFmt w:val="bullet"/>
+      <w:lvlText w:val=""/>
+      <w:lvlJc w:val="left"/>
+      <w:pPr>
+        <w:ind w:left="5040" w:hanging="360"/>
+      </w:pPr>
+      <w:rPr>
+        <w:rFonts w:ascii="Symbol" w:hAnsi="Symbol" w:hint="default"/>
+      </w:rPr>
+    </w:lvl>
+    <w:lvl w:ilvl="7" w:tplc="04090003" w:tentative="1">
+      <w:start w:val="1"/>
+      <w:numFmt w:val="bullet"/>
+      <w:lvlText w:val="o"/>
+      <w:lvlJc w:val="left"/>
+      <w:pPr>
+        <w:ind w:left="5760" w:hanging="360"/>
+      </w:pPr>
+      <w:rPr>
+        <w:rFonts w:ascii="Courier New" w:hAnsi="Courier New" w:cs="Courier New" w:hint="default"/>
+      </w:rPr>
+    </w:lvl>
+    <w:lvl w:ilvl="8" w:tplc="04090005" w:tentative="1">
+      <w:start w:val="1"/>
+      <w:numFmt w:val="bullet"/>
+      <w:lvlText w:val=""/>
+      <w:lvlJc w:val="left"/>
+      <w:pPr>
+        <w:ind w:left="6480" w:hanging="360"/>
+      </w:pPr>
+      <w:rPr>
+        <w:rFonts w:ascii="Wingdings" w:hAnsi="Wingdings" w:hint="default"/>
+      </w:rPr>
+    </w:lvl>
+  </w:abstractNum>
+  <w:abstractNum w:abstractNumId="12" w15:restartNumberingAfterBreak="0">
     <w:nsid w:val="4DFF7371"/>
     <w:multiLevelType w:val="multilevel"/>
     <w:tmpl w:val="188E4A1E"/>
@@ -18051,7 +18440,7 @@
       </w:pPr>
     </w:lvl>
   </w:abstractNum>
-  <w:abstractNum w:abstractNumId="12" w15:restartNumberingAfterBreak="0">
+  <w:abstractNum w:abstractNumId="13" w15:restartNumberingAfterBreak="0">
     <w:nsid w:val="53966C26"/>
     <w:multiLevelType w:val="multilevel"/>
     <w:tmpl w:val="597C49D4"/>
@@ -18164,7 +18553,7 @@
       </w:pPr>
     </w:lvl>
   </w:abstractNum>
-  <w:abstractNum w:abstractNumId="13" w15:restartNumberingAfterBreak="0">
+  <w:abstractNum w:abstractNumId="14" w15:restartNumberingAfterBreak="0">
     <w:nsid w:val="56BF12C3"/>
     <w:multiLevelType w:val="multilevel"/>
     <w:tmpl w:val="F5987784"/>
@@ -18277,7 +18666,7 @@
       </w:pPr>
     </w:lvl>
   </w:abstractNum>
-  <w:abstractNum w:abstractNumId="14" w15:restartNumberingAfterBreak="0">
+  <w:abstractNum w:abstractNumId="15" w15:restartNumberingAfterBreak="0">
     <w:nsid w:val="56DD2CAD"/>
     <w:multiLevelType w:val="multilevel"/>
     <w:tmpl w:val="F19C8868"/>
@@ -18390,7 +18779,7 @@
       </w:pPr>
     </w:lvl>
   </w:abstractNum>
-  <w:abstractNum w:abstractNumId="15" w15:restartNumberingAfterBreak="0">
+  <w:abstractNum w:abstractNumId="16" w15:restartNumberingAfterBreak="0">
     <w:nsid w:val="56EB4EF1"/>
     <w:multiLevelType w:val="multilevel"/>
     <w:tmpl w:val="F19C8868"/>
@@ -18503,7 +18892,7 @@
       </w:pPr>
     </w:lvl>
   </w:abstractNum>
-  <w:abstractNum w:abstractNumId="16" w15:restartNumberingAfterBreak="0">
+  <w:abstractNum w:abstractNumId="17" w15:restartNumberingAfterBreak="0">
     <w:nsid w:val="5F9768F6"/>
     <w:multiLevelType w:val="multilevel"/>
     <w:tmpl w:val="F19C8868"/>
@@ -18616,7 +19005,7 @@
       </w:pPr>
     </w:lvl>
   </w:abstractNum>
-  <w:abstractNum w:abstractNumId="17" w15:restartNumberingAfterBreak="0">
+  <w:abstractNum w:abstractNumId="18" w15:restartNumberingAfterBreak="0">
     <w:nsid w:val="60CB1B8A"/>
     <w:multiLevelType w:val="multilevel"/>
     <w:tmpl w:val="F19C8868"/>
@@ -18729,7 +19118,7 @@
       </w:pPr>
     </w:lvl>
   </w:abstractNum>
-  <w:abstractNum w:abstractNumId="18" w15:restartNumberingAfterBreak="0">
+  <w:abstractNum w:abstractNumId="19" w15:restartNumberingAfterBreak="0">
     <w:nsid w:val="6A202109"/>
     <w:multiLevelType w:val="multilevel"/>
     <w:tmpl w:val="1FC2D4A6"/>
@@ -18842,7 +19231,7 @@
       </w:pPr>
     </w:lvl>
   </w:abstractNum>
-  <w:abstractNum w:abstractNumId="19" w15:restartNumberingAfterBreak="0">
+  <w:abstractNum w:abstractNumId="20" w15:restartNumberingAfterBreak="0">
     <w:nsid w:val="6ACF5030"/>
     <w:multiLevelType w:val="multilevel"/>
     <w:tmpl w:val="F19C8868"/>
@@ -18955,7 +19344,7 @@
       </w:pPr>
     </w:lvl>
   </w:abstractNum>
-  <w:abstractNum w:abstractNumId="20" w15:restartNumberingAfterBreak="0">
+  <w:abstractNum w:abstractNumId="21" w15:restartNumberingAfterBreak="0">
     <w:nsid w:val="6CBA5EEC"/>
     <w:multiLevelType w:val="multilevel"/>
     <w:tmpl w:val="7B4C791A"/>
@@ -19068,7 +19457,7 @@
       </w:pPr>
     </w:lvl>
   </w:abstractNum>
-  <w:abstractNum w:abstractNumId="21" w15:restartNumberingAfterBreak="0">
+  <w:abstractNum w:abstractNumId="22" w15:restartNumberingAfterBreak="0">
     <w:nsid w:val="6CCD3106"/>
     <w:multiLevelType w:val="multilevel"/>
     <w:tmpl w:val="F19C8868"/>
@@ -19181,7 +19570,7 @@
       </w:pPr>
     </w:lvl>
   </w:abstractNum>
-  <w:abstractNum w:abstractNumId="22" w15:restartNumberingAfterBreak="0">
+  <w:abstractNum w:abstractNumId="23" w15:restartNumberingAfterBreak="0">
     <w:nsid w:val="6F3047E6"/>
     <w:multiLevelType w:val="multilevel"/>
     <w:tmpl w:val="F19C8868"/>
@@ -19294,7 +19683,7 @@
       </w:pPr>
     </w:lvl>
   </w:abstractNum>
-  <w:abstractNum w:abstractNumId="23" w15:restartNumberingAfterBreak="0">
+  <w:abstractNum w:abstractNumId="24" w15:restartNumberingAfterBreak="0">
     <w:nsid w:val="6F974EAF"/>
     <w:multiLevelType w:val="multilevel"/>
     <w:tmpl w:val="A91292D6"/>
@@ -19407,7 +19796,7 @@
       </w:pPr>
     </w:lvl>
   </w:abstractNum>
-  <w:abstractNum w:abstractNumId="24" w15:restartNumberingAfterBreak="0">
+  <w:abstractNum w:abstractNumId="25" w15:restartNumberingAfterBreak="0">
     <w:nsid w:val="75DF3B70"/>
     <w:multiLevelType w:val="multilevel"/>
     <w:tmpl w:val="F21EFE6A"/>
@@ -19520,7 +19909,7 @@
       </w:pPr>
     </w:lvl>
   </w:abstractNum>
-  <w:abstractNum w:abstractNumId="25" w15:restartNumberingAfterBreak="0">
+  <w:abstractNum w:abstractNumId="26" w15:restartNumberingAfterBreak="0">
     <w:nsid w:val="7A5F6798"/>
     <w:multiLevelType w:val="multilevel"/>
     <w:tmpl w:val="FFF8783E"/>
@@ -19633,7 +20022,7 @@
       </w:pPr>
     </w:lvl>
   </w:abstractNum>
-  <w:abstractNum w:abstractNumId="26" w15:restartNumberingAfterBreak="0">
+  <w:abstractNum w:abstractNumId="27" w15:restartNumberingAfterBreak="0">
     <w:nsid w:val="7ADD4AA9"/>
     <w:multiLevelType w:val="multilevel"/>
     <w:tmpl w:val="E848A9D2"/>
@@ -19746,7 +20135,7 @@
       </w:pPr>
     </w:lvl>
   </w:abstractNum>
-  <w:abstractNum w:abstractNumId="27" w15:restartNumberingAfterBreak="0">
+  <w:abstractNum w:abstractNumId="28" w15:restartNumberingAfterBreak="0">
     <w:nsid w:val="7BFD7019"/>
     <w:multiLevelType w:val="multilevel"/>
     <w:tmpl w:val="A0265F9A"/>
@@ -19859,7 +20248,7 @@
       </w:pPr>
     </w:lvl>
   </w:abstractNum>
-  <w:abstractNum w:abstractNumId="28" w15:restartNumberingAfterBreak="0">
+  <w:abstractNum w:abstractNumId="29" w15:restartNumberingAfterBreak="0">
     <w:nsid w:val="7C6C1B34"/>
     <w:multiLevelType w:val="multilevel"/>
     <w:tmpl w:val="8B48F268"/>
@@ -19972,7 +20361,7 @@
       </w:pPr>
     </w:lvl>
   </w:abstractNum>
-  <w:abstractNum w:abstractNumId="29" w15:restartNumberingAfterBreak="0">
+  <w:abstractNum w:abstractNumId="30" w15:restartNumberingAfterBreak="0">
     <w:nsid w:val="7ED20CC1"/>
     <w:multiLevelType w:val="multilevel"/>
     <w:tmpl w:val="F19C8868"/>
@@ -20092,13 +20481,13 @@
     <w:abstractNumId w:val="7"/>
   </w:num>
   <w:num w:numId="3" w16cid:durableId="1637879326">
-    <w:abstractNumId w:val="18"/>
+    <w:abstractNumId w:val="19"/>
   </w:num>
   <w:num w:numId="4" w16cid:durableId="1041249554">
     <w:abstractNumId w:val="0"/>
   </w:num>
   <w:num w:numId="5" w16cid:durableId="1057435989">
-    <w:abstractNumId w:val="20"/>
+    <w:abstractNumId w:val="21"/>
   </w:num>
   <w:num w:numId="6" w16cid:durableId="1281110303">
     <w:abstractNumId w:val="1"/>
@@ -20144,7 +20533,7 @@
     </w:lvlOverride>
   </w:num>
   <w:num w:numId="11" w16cid:durableId="1235160020">
-    <w:abstractNumId w:val="23"/>
+    <w:abstractNumId w:val="24"/>
     <w:lvlOverride w:ilvl="0">
       <w:lvl w:ilvl="0">
         <w:numFmt w:val="decimal"/>
@@ -20154,10 +20543,10 @@
     </w:lvlOverride>
   </w:num>
   <w:num w:numId="12" w16cid:durableId="845510855">
-    <w:abstractNumId w:val="11"/>
+    <w:abstractNumId w:val="12"/>
   </w:num>
   <w:num w:numId="13" w16cid:durableId="1781796465">
-    <w:abstractNumId w:val="11"/>
+    <w:abstractNumId w:val="12"/>
     <w:lvlOverride w:ilvl="0">
       <w:lvl w:ilvl="0">
         <w:numFmt w:val="decimal"/>
@@ -20167,7 +20556,7 @@
     </w:lvlOverride>
   </w:num>
   <w:num w:numId="14" w16cid:durableId="1781796465">
-    <w:abstractNumId w:val="11"/>
+    <w:abstractNumId w:val="12"/>
     <w:lvlOverride w:ilvl="0">
       <w:lvl w:ilvl="0">
         <w:numFmt w:val="decimal"/>
@@ -20177,7 +20566,7 @@
     </w:lvlOverride>
   </w:num>
   <w:num w:numId="15" w16cid:durableId="1781796465">
-    <w:abstractNumId w:val="11"/>
+    <w:abstractNumId w:val="12"/>
     <w:lvlOverride w:ilvl="0">
       <w:lvl w:ilvl="0">
         <w:numFmt w:val="decimal"/>
@@ -20187,7 +20576,7 @@
     </w:lvlOverride>
   </w:num>
   <w:num w:numId="16" w16cid:durableId="1781796465">
-    <w:abstractNumId w:val="11"/>
+    <w:abstractNumId w:val="12"/>
     <w:lvlOverride w:ilvl="0">
       <w:lvl w:ilvl="0">
         <w:numFmt w:val="decimal"/>
@@ -20197,49 +20586,49 @@
     </w:lvlOverride>
   </w:num>
   <w:num w:numId="17" w16cid:durableId="36662600">
-    <w:abstractNumId w:val="21"/>
+    <w:abstractNumId w:val="22"/>
   </w:num>
   <w:num w:numId="18" w16cid:durableId="1625036739">
     <w:abstractNumId w:val="3"/>
   </w:num>
   <w:num w:numId="19" w16cid:durableId="1242832017">
-    <w:abstractNumId w:val="27"/>
+    <w:abstractNumId w:val="28"/>
   </w:num>
   <w:num w:numId="20" w16cid:durableId="179861212">
     <w:abstractNumId w:val="2"/>
   </w:num>
   <w:num w:numId="21" w16cid:durableId="628555992">
-    <w:abstractNumId w:val="25"/>
+    <w:abstractNumId w:val="26"/>
   </w:num>
   <w:num w:numId="22" w16cid:durableId="385564579">
-    <w:abstractNumId w:val="26"/>
+    <w:abstractNumId w:val="27"/>
   </w:num>
   <w:num w:numId="23" w16cid:durableId="526138938">
-    <w:abstractNumId w:val="12"/>
+    <w:abstractNumId w:val="13"/>
   </w:num>
   <w:num w:numId="24" w16cid:durableId="133105149">
-    <w:abstractNumId w:val="24"/>
+    <w:abstractNumId w:val="25"/>
   </w:num>
   <w:num w:numId="25" w16cid:durableId="2002923561">
     <w:abstractNumId w:val="8"/>
   </w:num>
   <w:num w:numId="26" w16cid:durableId="1502234583">
-    <w:abstractNumId w:val="13"/>
+    <w:abstractNumId w:val="14"/>
   </w:num>
   <w:num w:numId="27" w16cid:durableId="1046836373">
-    <w:abstractNumId w:val="28"/>
+    <w:abstractNumId w:val="29"/>
   </w:num>
   <w:num w:numId="28" w16cid:durableId="2063362802">
     <w:abstractNumId w:val="6"/>
   </w:num>
   <w:num w:numId="29" w16cid:durableId="1637493446">
-    <w:abstractNumId w:val="19"/>
+    <w:abstractNumId w:val="20"/>
   </w:num>
   <w:num w:numId="30" w16cid:durableId="759982886">
-    <w:abstractNumId w:val="29"/>
+    <w:abstractNumId w:val="30"/>
   </w:num>
   <w:num w:numId="31" w16cid:durableId="1743484407">
-    <w:abstractNumId w:val="29"/>
+    <w:abstractNumId w:val="30"/>
     <w:lvlOverride w:ilvl="0">
       <w:lvl w:ilvl="0">
         <w:numFmt w:val="decimal"/>
@@ -20249,10 +20638,10 @@
     </w:lvlOverride>
   </w:num>
   <w:num w:numId="32" w16cid:durableId="518744063">
-    <w:abstractNumId w:val="17"/>
+    <w:abstractNumId w:val="18"/>
   </w:num>
   <w:num w:numId="33" w16cid:durableId="580261410">
-    <w:abstractNumId w:val="17"/>
+    <w:abstractNumId w:val="18"/>
     <w:lvlOverride w:ilvl="0">
       <w:lvl w:ilvl="0">
         <w:numFmt w:val="decimal"/>
@@ -20262,10 +20651,10 @@
     </w:lvlOverride>
   </w:num>
   <w:num w:numId="34" w16cid:durableId="339351800">
-    <w:abstractNumId w:val="15"/>
+    <w:abstractNumId w:val="16"/>
   </w:num>
   <w:num w:numId="35" w16cid:durableId="721176611">
-    <w:abstractNumId w:val="15"/>
+    <w:abstractNumId w:val="16"/>
     <w:lvlOverride w:ilvl="0">
       <w:lvl w:ilvl="0">
         <w:numFmt w:val="decimal"/>
@@ -20275,10 +20664,10 @@
     </w:lvlOverride>
   </w:num>
   <w:num w:numId="36" w16cid:durableId="960653441">
-    <w:abstractNumId w:val="14"/>
+    <w:abstractNumId w:val="15"/>
   </w:num>
   <w:num w:numId="37" w16cid:durableId="415398886">
-    <w:abstractNumId w:val="14"/>
+    <w:abstractNumId w:val="15"/>
     <w:lvlOverride w:ilvl="0">
       <w:lvl w:ilvl="0">
         <w:numFmt w:val="decimal"/>
@@ -20301,10 +20690,10 @@
     </w:lvlOverride>
   </w:num>
   <w:num w:numId="40" w16cid:durableId="149180582">
-    <w:abstractNumId w:val="16"/>
+    <w:abstractNumId w:val="17"/>
   </w:num>
   <w:num w:numId="41" w16cid:durableId="1781144050">
-    <w:abstractNumId w:val="16"/>
+    <w:abstractNumId w:val="17"/>
     <w:lvlOverride w:ilvl="0">
       <w:lvl w:ilvl="0">
         <w:numFmt w:val="decimal"/>
@@ -20327,10 +20716,10 @@
     </w:lvlOverride>
   </w:num>
   <w:num w:numId="44" w16cid:durableId="257830001">
-    <w:abstractNumId w:val="22"/>
+    <w:abstractNumId w:val="23"/>
   </w:num>
   <w:num w:numId="45" w16cid:durableId="1973099973">
-    <w:abstractNumId w:val="22"/>
+    <w:abstractNumId w:val="23"/>
     <w:lvlOverride w:ilvl="0">
       <w:lvl w:ilvl="0">
         <w:numFmt w:val="decimal"/>
@@ -20351,6 +20740,9 @@
         <w:lvlJc w:val="left"/>
       </w:lvl>
     </w:lvlOverride>
+  </w:num>
+  <w:num w:numId="48" w16cid:durableId="7761001">
+    <w:abstractNumId w:val="11"/>
   </w:num>
   <w:numIdMacAtCleanup w:val="47"/>
 </w:numbering>

</xml_diff>